<commit_message>
Complete Lab 4 Task 2
</commit_message>
<xml_diff>
--- a/1st Term/Comp Science/Practice/Lab_4/Лабораторная_Работа_4_Ольховский.docx
+++ b/1st Term/Comp Science/Practice/Lab_4/Лабораторная_Работа_4_Ольховский.docx
@@ -578,27 +578,7 @@
         <w:rPr>
           <w:szCs w:val="28"/>
         </w:rPr>
-        <w:t>Изучить возможности графического редактора (</w:t>
-      </w:r>
-      <w:proofErr w:type="gramStart"/>
-      <w:r>
-        <w:rPr>
-          <w:szCs w:val="28"/>
-        </w:rPr>
-        <w:t>https://sketch.io)  для</w:t>
-      </w:r>
-      <w:proofErr w:type="gramEnd"/>
-      <w:r>
-        <w:rPr>
-          <w:szCs w:val="28"/>
-        </w:rPr>
-        <w:t xml:space="preserve"> оформления рисунка</w:t>
-      </w:r>
-      <w:r>
-        <w:rPr>
-          <w:szCs w:val="28"/>
-        </w:rPr>
-        <w:t>.</w:t>
+        <w:t>Изучить возможности графического редактора (https://sketch.io)  для оформления рисунка.</w:t>
       </w:r>
     </w:p>
     <w:p>
@@ -637,6 +617,9 @@
         <w:jc w:val="center"/>
       </w:pPr>
       <w:r>
+        <w:rPr>
+          <w:noProof/>
+        </w:rPr>
         <w:drawing>
           <wp:inline distT="0" distB="0" distL="0" distR="0" wp14:anchorId="2C76B579" wp14:editId="21BF1CA9">
             <wp:extent cx="4998720" cy="2026740"/>
@@ -698,6 +681,9 @@
         <w:jc w:val="center"/>
       </w:pPr>
       <w:r>
+        <w:rPr>
+          <w:noProof/>
+        </w:rPr>
         <w:drawing>
           <wp:inline distT="0" distB="0" distL="0" distR="0" wp14:anchorId="26E28B84" wp14:editId="5C0F0B70">
             <wp:extent cx="4496427" cy="1571844"/>
@@ -762,6 +748,9 @@
         <w:jc w:val="center"/>
       </w:pPr>
       <w:r>
+        <w:rPr>
+          <w:noProof/>
+        </w:rPr>
         <w:drawing>
           <wp:inline distT="0" distB="0" distL="0" distR="0" wp14:anchorId="4836A247" wp14:editId="484135B8">
             <wp:extent cx="5280164" cy="1726565"/>
@@ -826,6 +815,9 @@
         <w:jc w:val="center"/>
       </w:pPr>
       <w:r>
+        <w:rPr>
+          <w:noProof/>
+        </w:rPr>
         <w:drawing>
           <wp:inline distT="0" distB="0" distL="0" distR="0" wp14:anchorId="53732DC7" wp14:editId="04AFFD58">
             <wp:extent cx="5029902" cy="1390844"/>
@@ -890,6 +882,9 @@
         <w:jc w:val="center"/>
       </w:pPr>
       <w:r>
+        <w:rPr>
+          <w:noProof/>
+        </w:rPr>
         <w:drawing>
           <wp:inline distT="0" distB="0" distL="0" distR="0" wp14:anchorId="6E96C879" wp14:editId="2995A9F1">
             <wp:extent cx="3528060" cy="1711797"/>
@@ -928,6 +923,122 @@
       </w:r>
       <w:r>
         <w:br/>
+      </w:r>
+    </w:p>
+    <w:p>
+      <w:pPr>
+        <w:jc w:val="center"/>
+      </w:pPr>
+      <w:r>
+        <w:rPr>
+          <w:b/>
+          <w:bCs/>
+        </w:rPr>
+        <w:t>Задание 2</w:t>
+      </w:r>
+    </w:p>
+    <w:p>
+      <w:pPr>
+        <w:jc w:val="center"/>
+      </w:pPr>
+      <w:r>
+        <w:t>Создать поздравительную открытку</w:t>
+      </w:r>
+      <w:r>
+        <w:t xml:space="preserve"> </w:t>
+      </w:r>
+      <w:r>
+        <w:t>на</w:t>
+      </w:r>
+      <w:r>
+        <w:t xml:space="preserve"> </w:t>
+      </w:r>
+      <w:r>
+        <w:rPr>
+          <w:b/>
+          <w:bCs/>
+        </w:rPr>
+        <w:t>25 января</w:t>
+      </w:r>
+      <w:r>
+        <w:t>, используя изученные инструменты. На открытке должны присутствовать изображение (не менее 6 различных элементов) и текст.</w:t>
+      </w:r>
+    </w:p>
+    <w:p>
+      <w:pPr>
+        <w:jc w:val="center"/>
+      </w:pPr>
+      <w:r>
+        <w:t xml:space="preserve">Сохранить работу в форматах </w:t>
+      </w:r>
+      <w:r>
+        <w:rPr>
+          <w:lang w:val="en-US"/>
+        </w:rPr>
+        <w:t>pdf</w:t>
+      </w:r>
+      <w:r>
+        <w:t xml:space="preserve"> </w:t>
+      </w:r>
+      <w:r>
+        <w:t xml:space="preserve">и </w:t>
+      </w:r>
+      <w:r>
+        <w:rPr>
+          <w:lang w:val="en-US"/>
+        </w:rPr>
+        <w:t>jpeg</w:t>
+      </w:r>
+      <w:r>
+        <w:t xml:space="preserve"> </w:t>
+      </w:r>
+      <w:r>
+        <w:t xml:space="preserve">на </w:t>
+      </w:r>
+      <w:r>
+        <w:rPr>
+          <w:lang w:val="en-US"/>
+        </w:rPr>
+        <w:t>google</w:t>
+      </w:r>
+      <w:r>
+        <w:t xml:space="preserve"> </w:t>
+      </w:r>
+      <w:r>
+        <w:t>диске.</w:t>
+      </w:r>
+      <w:r>
+        <w:t xml:space="preserve"> </w:t>
+      </w:r>
+    </w:p>
+    <w:p/>
+    <w:p>
+      <w:hyperlink r:id="rId10" w:history="1">
+        <w:r>
+          <w:rPr>
+            <w:rStyle w:val="a7"/>
+            <w:lang w:val="en-US"/>
+          </w:rPr>
+          <w:t>Jpeg</w:t>
+        </w:r>
+      </w:hyperlink>
+      <w:r>
+        <w:rPr>
+          <w:lang w:val="en-US"/>
+        </w:rPr>
+        <w:t xml:space="preserve">, </w:t>
+      </w:r>
+      <w:hyperlink r:id="rId11" w:history="1">
+        <w:r>
+          <w:rPr>
+            <w:rStyle w:val="a7"/>
+            <w:lang w:val="en-US"/>
+          </w:rPr>
+          <w:t>Pdf</w:t>
+        </w:r>
+      </w:hyperlink>
+      <w:r>
+        <w:t>.</w:t>
       </w:r>
     </w:p>
     <w:p/>
@@ -1952,6 +2063,29 @@
       <w:contextualSpacing/>
     </w:pPr>
   </w:style>
+  <w:style w:type="character" w:styleId="a7">
+    <w:name w:val="Hyperlink"/>
+    <w:basedOn w:val="a0"/>
+    <w:uiPriority w:val="99"/>
+    <w:unhideWhenUsed/>
+    <w:rsid w:val="00626E8B"/>
+    <w:rPr>
+      <w:color w:val="0563C1" w:themeColor="hyperlink"/>
+      <w:u w:val="single"/>
+    </w:rPr>
+  </w:style>
+  <w:style w:type="character" w:styleId="a8">
+    <w:name w:val="Unresolved Mention"/>
+    <w:basedOn w:val="a0"/>
+    <w:uiPriority w:val="99"/>
+    <w:semiHidden/>
+    <w:unhideWhenUsed/>
+    <w:rsid w:val="00626E8B"/>
+    <w:rPr>
+      <w:color w:val="605E5C"/>
+      <w:shd w:val="clear" w:color="auto" w:fill="E1DFDD"/>
+    </w:rPr>
+  </w:style>
 </w:styles>
 </file>
 

</xml_diff>